<commit_message>
More progress on report, but not 100% done yet
</commit_message>
<xml_diff>
--- a/Lab 5 report.docx
+++ b/Lab 5 report.docx
@@ -378,7 +378,7 @@
           <w:r>
             <w:fldChar w:fldCharType="separate"/>
           </w:r>
-          <w:hyperlink w:anchor="_Toc435652585" w:history="1">
+          <w:hyperlink w:anchor="_Toc435660154" w:history="1">
             <w:r>
               <w:rPr>
                 <w:rStyle w:val="Hyperlink"/>
@@ -405,7 +405,7 @@
                 <w:noProof/>
                 <w:webHidden/>
               </w:rPr>
-              <w:instrText xml:space="preserve"> PAGEREF _Toc435652585 \h </w:instrText>
+              <w:instrText xml:space="preserve"> PAGEREF _Toc435660154 \h </w:instrText>
             </w:r>
             <w:r>
               <w:rPr>
@@ -448,7 +448,7 @@
               <w:sz w:val="22"/>
             </w:rPr>
           </w:pPr>
-          <w:hyperlink w:anchor="_Toc435652586" w:history="1">
+          <w:hyperlink w:anchor="_Toc435660155" w:history="1">
             <w:r>
               <w:rPr>
                 <w:rStyle w:val="Hyperlink"/>
@@ -475,7 +475,7 @@
                 <w:noProof/>
                 <w:webHidden/>
               </w:rPr>
-              <w:instrText xml:space="preserve"> PAGEREF _Toc435652586 \h </w:instrText>
+              <w:instrText xml:space="preserve"> PAGEREF _Toc435660155 \h </w:instrText>
             </w:r>
             <w:r>
               <w:rPr>
@@ -518,7 +518,7 @@
               <w:sz w:val="22"/>
             </w:rPr>
           </w:pPr>
-          <w:hyperlink w:anchor="_Toc435652587" w:history="1">
+          <w:hyperlink w:anchor="_Toc435660156" w:history="1">
             <w:r>
               <w:rPr>
                 <w:rStyle w:val="Hyperlink"/>
@@ -545,7 +545,7 @@
                 <w:noProof/>
                 <w:webHidden/>
               </w:rPr>
-              <w:instrText xml:space="preserve"> PAGEREF _Toc435652587 \h </w:instrText>
+              <w:instrText xml:space="preserve"> PAGEREF _Toc435660156 \h </w:instrText>
             </w:r>
             <w:r>
               <w:rPr>
@@ -565,7 +565,7 @@
                 <w:noProof/>
                 <w:webHidden/>
               </w:rPr>
-              <w:t>6</w:t>
+              <w:t>9</w:t>
             </w:r>
             <w:r>
               <w:rPr>
@@ -588,7 +588,7 @@
               <w:sz w:val="22"/>
             </w:rPr>
           </w:pPr>
-          <w:hyperlink w:anchor="_Toc435652588" w:history="1">
+          <w:hyperlink w:anchor="_Toc435660157" w:history="1">
             <w:r>
               <w:rPr>
                 <w:rStyle w:val="Hyperlink"/>
@@ -615,7 +615,7 @@
                 <w:noProof/>
                 <w:webHidden/>
               </w:rPr>
-              <w:instrText xml:space="preserve"> PAGEREF _Toc435652588 \h </w:instrText>
+              <w:instrText xml:space="preserve"> PAGEREF _Toc435660157 \h </w:instrText>
             </w:r>
             <w:r>
               <w:rPr>
@@ -635,7 +635,7 @@
                 <w:noProof/>
                 <w:webHidden/>
               </w:rPr>
-              <w:t>11</w:t>
+              <w:t>14</w:t>
             </w:r>
             <w:r>
               <w:rPr>
@@ -658,20 +658,18 @@
         </w:p>
       </w:sdtContent>
     </w:sdt>
-    <w:p>
-      <w:bookmarkStart w:id="0" w:name="_GoBack"/>
-      <w:bookmarkEnd w:id="0"/>
-    </w:p>
     <w:p/>
     <w:p/>
     <w:p/>
     <w:p/>
     <w:p/>
     <w:p/>
+    <w:p/>
     <w:p>
       <w:pPr>
         <w:sectPr>
-          <w:footerReference w:type="first" r:id="rId9"/>
+          <w:footerReference w:type="default" r:id="rId9"/>
+          <w:footerReference w:type="first" r:id="rId10"/>
           <w:pgSz w:w="12240" w:h="15840"/>
           <w:pgMar w:top="1440" w:right="1440" w:bottom="1440" w:left="1440" w:header="720" w:footer="720" w:gutter="0"/>
           <w:pgNumType w:start="0"/>
@@ -685,12 +683,12 @@
       <w:pPr>
         <w:pStyle w:val="Heading1"/>
       </w:pPr>
-      <w:bookmarkStart w:id="1" w:name="_Toc435652585"/>
+      <w:bookmarkStart w:id="0" w:name="_Toc435660154"/>
       <w:r>
         <w:lastRenderedPageBreak/>
         <w:t>Introduction</w:t>
       </w:r>
-      <w:bookmarkEnd w:id="1"/>
+      <w:bookmarkEnd w:id="0"/>
     </w:p>
     <w:p>
       <w:r>
@@ -727,7 +725,7 @@
                     <pic:cNvPicPr/>
                   </pic:nvPicPr>
                   <pic:blipFill>
-                    <a:blip r:embed="rId10"/>
+                    <a:blip r:embed="rId11"/>
                     <a:stretch>
                       <a:fillRect/>
                     </a:stretch>
@@ -883,11 +881,11 @@
       <w:pPr>
         <w:pStyle w:val="Heading1"/>
       </w:pPr>
-      <w:bookmarkStart w:id="2" w:name="_Toc435652586"/>
+      <w:bookmarkStart w:id="1" w:name="_Toc435660155"/>
       <w:r>
         <w:t>Design Methodology</w:t>
       </w:r>
-      <w:bookmarkEnd w:id="2"/>
+      <w:bookmarkEnd w:id="1"/>
     </w:p>
     <w:p>
       <w:pPr>
@@ -949,7 +947,7 @@
                     </pic:cNvPicPr>
                   </pic:nvPicPr>
                   <pic:blipFill>
-                    <a:blip r:embed="rId11"/>
+                    <a:blip r:embed="rId12"/>
                     <a:stretch>
                       <a:fillRect/>
                     </a:stretch>
@@ -1025,7 +1023,7 @@
                     <pic:cNvPicPr/>
                   </pic:nvPicPr>
                   <pic:blipFill>
-                    <a:blip r:embed="rId12"/>
+                    <a:blip r:embed="rId13"/>
                     <a:stretch>
                       <a:fillRect/>
                     </a:stretch>
@@ -1144,7 +1142,7 @@
                     </pic:cNvPicPr>
                   </pic:nvPicPr>
                   <pic:blipFill>
-                    <a:blip r:embed="rId13"/>
+                    <a:blip r:embed="rId14"/>
                     <a:stretch>
                       <a:fillRect/>
                     </a:stretch>
@@ -1219,7 +1217,7 @@
                     <pic:cNvPicPr/>
                   </pic:nvPicPr>
                   <pic:blipFill>
-                    <a:blip r:embed="rId14"/>
+                    <a:blip r:embed="rId15"/>
                     <a:stretch>
                       <a:fillRect/>
                     </a:stretch>
@@ -1298,7 +1296,7 @@
                     <pic:cNvPicPr/>
                   </pic:nvPicPr>
                   <pic:blipFill>
-                    <a:blip r:embed="rId15"/>
+                    <a:blip r:embed="rId16"/>
                     <a:stretch>
                       <a:fillRect/>
                     </a:stretch>
@@ -1369,7 +1367,7 @@
                     </pic:cNvPicPr>
                   </pic:nvPicPr>
                   <pic:blipFill>
-                    <a:blip r:embed="rId16"/>
+                    <a:blip r:embed="rId17"/>
                     <a:stretch>
                       <a:fillRect/>
                     </a:stretch>
@@ -1405,17 +1403,249 @@
       <w:r>
         <w:t xml:space="preserve"> This requires making a sprite map where each sprite is 64 pixels and has an 8 x 8 arrangement. All sprites are stored in arrays similar to the tile map. </w:t>
       </w:r>
-    </w:p>
+      <w:r>
+        <w:t>To aid in creating the sprites, we drew them on Microsoft Excel for reference.</w:t>
+      </w:r>
+    </w:p>
+    <w:p>
+      <w:pPr>
+        <w:keepNext/>
+      </w:pPr>
+      <w:r>
+        <w:rPr>
+          <w:noProof/>
+        </w:rPr>
+        <w:lastRenderedPageBreak/>
+        <w:drawing>
+          <wp:inline distT="0" distB="0" distL="0" distR="0" wp14:anchorId="3ADEC84C" wp14:editId="0FB6E9F3">
+            <wp:extent cx="5943600" cy="3910965"/>
+            <wp:effectExtent l="0" t="0" r="0" b="0"/>
+            <wp:docPr id="14" name="Picture 14"/>
+            <wp:cNvGraphicFramePr>
+              <a:graphicFrameLocks xmlns:a="http://schemas.openxmlformats.org/drawingml/2006/main" noChangeAspect="1"/>
+            </wp:cNvGraphicFramePr>
+            <a:graphic xmlns:a="http://schemas.openxmlformats.org/drawingml/2006/main">
+              <a:graphicData uri="http://schemas.openxmlformats.org/drawingml/2006/picture">
+                <pic:pic xmlns:pic="http://schemas.openxmlformats.org/drawingml/2006/picture">
+                  <pic:nvPicPr>
+                    <pic:cNvPr id="0" name=""/>
+                    <pic:cNvPicPr/>
+                  </pic:nvPicPr>
+                  <pic:blipFill>
+                    <a:blip r:embed="rId18"/>
+                    <a:stretch>
+                      <a:fillRect/>
+                    </a:stretch>
+                  </pic:blipFill>
+                  <pic:spPr>
+                    <a:xfrm>
+                      <a:off x="0" y="0"/>
+                      <a:ext cx="5943600" cy="3910965"/>
+                    </a:xfrm>
+                    <a:prstGeom prst="rect">
+                      <a:avLst/>
+                    </a:prstGeom>
+                  </pic:spPr>
+                </pic:pic>
+              </a:graphicData>
+            </a:graphic>
+          </wp:inline>
+        </w:drawing>
+      </w:r>
+    </w:p>
+    <w:p>
+      <w:pPr>
+        <w:pStyle w:val="Caption"/>
+        <w:jc w:val="center"/>
+      </w:pPr>
+      <w:r>
+        <w:t xml:space="preserve">Figure </w:t>
+      </w:r>
+      <w:r>
+        <w:fldChar w:fldCharType="begin"/>
+      </w:r>
+      <w:r>
+        <w:instrText xml:space="preserve"> SEQ Figure \* ARABIC </w:instrText>
+      </w:r>
+      <w:r>
+        <w:fldChar w:fldCharType="separate"/>
+      </w:r>
+      <w:r>
+        <w:rPr>
+          <w:noProof/>
+        </w:rPr>
+        <w:t>7</w:t>
+      </w:r>
+      <w:r>
+        <w:fldChar w:fldCharType="end"/>
+      </w:r>
+      <w:r>
+        <w:t>: Playable character "Evin" is made of six sprites and the object is one sprite</w:t>
+      </w:r>
+    </w:p>
+    <w:p>
+      <w:r>
+        <w:t>Unl</w:t>
+      </w:r>
+      <w:r>
+        <w:t xml:space="preserve">ike the previous lab however, we declare a </w:t>
+      </w:r>
+      <w:r>
+        <w:t>cons</w:t>
+      </w:r>
+      <w:r>
+        <w:t>tant for a color</w:t>
+      </w:r>
+      <w:r>
+        <w:t xml:space="preserve"> twice, once for the background and again for the foreground, using 4-bits due to declaring the colors twice each. </w:t>
+      </w:r>
+      <w:r>
+        <w:t xml:space="preserve">To fit a maximum of 32 sprites, our sprite array contains 2048 pixels. </w:t>
+      </w:r>
+      <w:r>
+        <w:t xml:space="preserve">Similar to Lab 2 where we had to hardcode the VGA, we have to hardcode all of the sprites that we designed to fill the space. </w:t>
+      </w:r>
+      <w:r>
+        <w:t>The ground is</w:t>
+      </w:r>
+      <w:r>
+        <w:t xml:space="preserve"> an array of 1200 pixels and used for both foreground and background.</w:t>
+      </w:r>
+      <w:r>
+        <w:t xml:space="preserve"> </w:t>
+      </w:r>
+    </w:p>
+    <w:p>
+      <w:r>
+        <w:t>We use the vgatimehelper component and map index from Lab 2, but this time we also need to determine how the foreground and background pixels display on the screen.</w:t>
+      </w:r>
+      <w:r>
+        <w:t xml:space="preserve"> For the foreground pixels, we divide the pixel x by 2 and mod it by 8, add it by the foreground's map index multiplied by 64, and then added by pixel y divided by 2 mod 8 multiplied by 8. </w:t>
+      </w:r>
+      <w:r>
+        <w:t xml:space="preserve">We do the same </w:t>
+      </w:r>
+      <w:r>
+        <w:lastRenderedPageBreak/>
+        <w:t>for the background pixels. We changed t</w:t>
+      </w:r>
+      <w:r>
+        <w:t xml:space="preserve">he rgb </w:t>
+      </w:r>
+      <w:r>
+        <w:t xml:space="preserve">buffer </w:t>
+      </w:r>
+      <w:r>
+        <w:t xml:space="preserve">so that it displays the foreground where it is present but otherwise displays the background if not.  </w:t>
+      </w:r>
+    </w:p>
+    <w:p>
+      <w:r>
+        <w:rPr>
+          <w:b/>
+        </w:rPr>
+        <w:t>Lab 4</w:t>
+      </w:r>
+    </w:p>
+    <w:p>
+      <w:r>
+        <w:t>This lab introduces us to using the Xilinx Platform Studio</w:t>
+      </w:r>
+      <w:r>
+        <w:t xml:space="preserve"> (XPS)</w:t>
+      </w:r>
+      <w:r>
+        <w:t>.</w:t>
+      </w:r>
+      <w:r>
+        <w:t xml:space="preserve"> </w:t>
+      </w:r>
+      <w:r>
+        <w:t xml:space="preserve">With the XPS, </w:t>
+      </w:r>
+      <w:r>
+        <w:t>we went through the process of creating a project and gener</w:t>
+      </w:r>
+      <w:r>
+        <w:t>ating both the bitstream along with</w:t>
+      </w:r>
+      <w:r>
+        <w:t xml:space="preserve"> libraries and BSP. </w:t>
+      </w:r>
+      <w:r>
+        <w:t xml:space="preserve">First, we needed to use for-loops so that we could understand how to interact with the FPGA with C programming. To do this, we included the headers for unistd.h, platform.h, xgpio_l.h, xparameters.h, and xbasic_types.h. </w:t>
+      </w:r>
+    </w:p>
+    <w:p>
+      <w:r>
+        <w:rPr>
+          <w:b/>
+        </w:rPr>
+        <w:t>Lab 5</w:t>
+      </w:r>
+    </w:p>
+    <w:p>
+      <w:r>
+        <w:t xml:space="preserve">This lab was required everything done up until this point. </w:t>
+      </w:r>
+      <w:r>
+        <w:t xml:space="preserve">First, we needed to create an IP Core using the XPS by creating a peripheral. After following the instructions for using the wizard provided by the PowerPoint, we added the VHDL code from the third lab for displaying the graphics on the screen to the new folder in the pcores folder. </w:t>
+      </w:r>
+      <w:r>
+        <w:t xml:space="preserve"> </w:t>
+      </w:r>
+      <w:r>
+        <w:t xml:space="preserve">We had to modify the user_logic.vhd file generated by filling in the user ports and the signal declarations. For the user ports, </w:t>
+      </w:r>
+      <w:r>
+        <w:t xml:space="preserve">we put </w:t>
+      </w:r>
+      <w:r>
+        <w:t>pixToDisp as a 3-bit vector outpu</w:t>
+      </w:r>
+      <w:r>
+        <w:t>t and added both hsync and vsync</w:t>
+      </w:r>
+      <w:r>
+        <w:t xml:space="preserve"> as outputs. </w:t>
+      </w:r>
+      <w:r>
+        <w:t xml:space="preserve">For the signal declarations, we made a component called Project5IP with clock and reset as inputs, hsync and vsync as outputs, </w:t>
+      </w:r>
+      <w:r>
+        <w:t xml:space="preserve">rgb as a 3-bit output vector, and </w:t>
+      </w:r>
+      <w:proofErr w:type="spellStart"/>
+      <w:r>
+        <w:t>dataPort</w:t>
+      </w:r>
+      <w:proofErr w:type="spellEnd"/>
+      <w:r>
+        <w:t xml:space="preserve"> as a 32-bit input vector.</w:t>
+      </w:r>
+      <w:r>
+        <w:t xml:space="preserve"> We only needed slv_reg0, so we removed slv_reg1 and slv_reg2 and </w:t>
+      </w:r>
+      <w:r>
+        <w:t xml:space="preserve">had slv_reg0 send to slv_ip2bus_data in the case of "1". </w:t>
+      </w:r>
+    </w:p>
+    <w:p>
+      <w:r>
+        <w:lastRenderedPageBreak/>
+        <w:t xml:space="preserve">Next, we had to modify our </w:t>
+      </w:r>
+    </w:p>
+    <w:p/>
     <w:p>
       <w:pPr>
         <w:pStyle w:val="Heading1"/>
       </w:pPr>
-      <w:bookmarkStart w:id="3" w:name="_Toc435652587"/>
-      <w:r>
-        <w:lastRenderedPageBreak/>
+      <w:bookmarkStart w:id="2" w:name="_Toc435660156"/>
+      <w:r>
         <w:t>Verification</w:t>
       </w:r>
-      <w:bookmarkEnd w:id="3"/>
+      <w:bookmarkEnd w:id="2"/>
     </w:p>
     <w:p>
       <w:pPr>
@@ -1426,7 +1656,7 @@
           <w:noProof/>
         </w:rPr>
         <w:drawing>
-          <wp:inline distT="0" distB="0" distL="0" distR="0" wp14:anchorId="4864DAB1" wp14:editId="60269A9B">
+          <wp:inline distT="0" distB="0" distL="0" distR="0" wp14:anchorId="5B702D0F" wp14:editId="797D6F94">
             <wp:extent cx="5943600" cy="4460353"/>
             <wp:effectExtent l="0" t="0" r="0" b="0"/>
             <wp:docPr id="2" name="Picture 2" descr="C:\Users\Jeff\AppData\Local\Temp\IMG_2261-1.JPG"/>
@@ -1438,184 +1668,6 @@
                 <pic:pic xmlns:pic="http://schemas.openxmlformats.org/drawingml/2006/picture">
                   <pic:nvPicPr>
                     <pic:cNvPr id="0" name="Picture 2" descr="C:\Users\Jeff\AppData\Local\Temp\IMG_2261-1.JPG"/>
-                    <pic:cNvPicPr>
-                      <a:picLocks noChangeAspect="1" noChangeArrowheads="1"/>
-                    </pic:cNvPicPr>
-                  </pic:nvPicPr>
-                  <pic:blipFill>
-                    <a:blip r:embed="rId17" cstate="print">
-                      <a:extLst>
-                        <a:ext uri="{28A0092B-C50C-407E-A947-70E740481C1C}">
-                          <a14:useLocalDpi xmlns:a14="http://schemas.microsoft.com/office/drawing/2010/main" val="0"/>
-                        </a:ext>
-                      </a:extLst>
-                    </a:blip>
-                    <a:srcRect/>
-                    <a:stretch>
-                      <a:fillRect/>
-                    </a:stretch>
-                  </pic:blipFill>
-                  <pic:spPr bwMode="auto">
-                    <a:xfrm>
-                      <a:off x="0" y="0"/>
-                      <a:ext cx="5943600" cy="4460353"/>
-                    </a:xfrm>
-                    <a:prstGeom prst="rect">
-                      <a:avLst/>
-                    </a:prstGeom>
-                    <a:noFill/>
-                    <a:ln>
-                      <a:noFill/>
-                    </a:ln>
-                  </pic:spPr>
-                </pic:pic>
-              </a:graphicData>
-            </a:graphic>
-          </wp:inline>
-        </w:drawing>
-      </w:r>
-    </w:p>
-    <w:p>
-      <w:pPr>
-        <w:pStyle w:val="Caption"/>
-        <w:jc w:val="center"/>
-      </w:pPr>
-      <w:r>
-        <w:t xml:space="preserve">Figure </w:t>
-      </w:r>
-      <w:r>
-        <w:fldChar w:fldCharType="begin"/>
-      </w:r>
-      <w:r>
-        <w:instrText xml:space="preserve"> SEQ Figure \* ARABIC </w:instrText>
-      </w:r>
-      <w:r>
-        <w:fldChar w:fldCharType="separate"/>
-      </w:r>
-      <w:r>
-        <w:rPr>
-          <w:noProof/>
-        </w:rPr>
-        <w:t>7</w:t>
-      </w:r>
-      <w:r>
-        <w:fldChar w:fldCharType="end"/>
-      </w:r>
-      <w:r>
-        <w:t>: For Lab 1, LED glowing when the start button is pressed</w:t>
-      </w:r>
-    </w:p>
-    <w:p>
-      <w:pPr>
-        <w:keepNext/>
-      </w:pPr>
-      <w:r>
-        <w:rPr>
-          <w:noProof/>
-        </w:rPr>
-        <w:lastRenderedPageBreak/>
-        <w:drawing>
-          <wp:inline distT="0" distB="0" distL="0" distR="0" wp14:anchorId="44061223" wp14:editId="37F29CC9">
-            <wp:extent cx="5943600" cy="4460353"/>
-            <wp:effectExtent l="0" t="0" r="0" b="0"/>
-            <wp:docPr id="3" name="Picture 3" descr="C:\Users\Jeff\AppData\Local\Temp\IMG_2262.JPG"/>
-            <wp:cNvGraphicFramePr>
-              <a:graphicFrameLocks xmlns:a="http://schemas.openxmlformats.org/drawingml/2006/main" noChangeAspect="1"/>
-            </wp:cNvGraphicFramePr>
-            <a:graphic xmlns:a="http://schemas.openxmlformats.org/drawingml/2006/main">
-              <a:graphicData uri="http://schemas.openxmlformats.org/drawingml/2006/picture">
-                <pic:pic xmlns:pic="http://schemas.openxmlformats.org/drawingml/2006/picture">
-                  <pic:nvPicPr>
-                    <pic:cNvPr id="0" name="Picture 3" descr="C:\Users\Jeff\AppData\Local\Temp\IMG_2262.JPG"/>
-                    <pic:cNvPicPr>
-                      <a:picLocks noChangeAspect="1" noChangeArrowheads="1"/>
-                    </pic:cNvPicPr>
-                  </pic:nvPicPr>
-                  <pic:blipFill>
-                    <a:blip r:embed="rId18" cstate="print">
-                      <a:extLst>
-                        <a:ext uri="{28A0092B-C50C-407E-A947-70E740481C1C}">
-                          <a14:useLocalDpi xmlns:a14="http://schemas.microsoft.com/office/drawing/2010/main" val="0"/>
-                        </a:ext>
-                      </a:extLst>
-                    </a:blip>
-                    <a:srcRect/>
-                    <a:stretch>
-                      <a:fillRect/>
-                    </a:stretch>
-                  </pic:blipFill>
-                  <pic:spPr bwMode="auto">
-                    <a:xfrm>
-                      <a:off x="0" y="0"/>
-                      <a:ext cx="5943600" cy="4460353"/>
-                    </a:xfrm>
-                    <a:prstGeom prst="rect">
-                      <a:avLst/>
-                    </a:prstGeom>
-                    <a:noFill/>
-                    <a:ln>
-                      <a:noFill/>
-                    </a:ln>
-                  </pic:spPr>
-                </pic:pic>
-              </a:graphicData>
-            </a:graphic>
-          </wp:inline>
-        </w:drawing>
-      </w:r>
-    </w:p>
-    <w:p>
-      <w:pPr>
-        <w:pStyle w:val="Caption"/>
-        <w:jc w:val="center"/>
-      </w:pPr>
-      <w:r>
-        <w:t xml:space="preserve">Figure </w:t>
-      </w:r>
-      <w:r>
-        <w:fldChar w:fldCharType="begin"/>
-      </w:r>
-      <w:r>
-        <w:instrText xml:space="preserve"> SEQ Figure \* ARABIC </w:instrText>
-      </w:r>
-      <w:r>
-        <w:fldChar w:fldCharType="separate"/>
-      </w:r>
-      <w:r>
-        <w:rPr>
-          <w:noProof/>
-        </w:rPr>
-        <w:t>8</w:t>
-      </w:r>
-      <w:r>
-        <w:fldChar w:fldCharType="end"/>
-      </w:r>
-      <w:r>
-        <w:t>: For Lab 2, all eight colors displaying on the monitor</w:t>
-      </w:r>
-    </w:p>
-    <w:p>
-      <w:pPr>
-        <w:keepNext/>
-      </w:pPr>
-      <w:r>
-        <w:rPr>
-          <w:noProof/>
-        </w:rPr>
-        <w:lastRenderedPageBreak/>
-        <w:drawing>
-          <wp:inline distT="0" distB="0" distL="0" distR="0" wp14:anchorId="71759D37" wp14:editId="481D2AC9">
-            <wp:extent cx="5943600" cy="4460353"/>
-            <wp:effectExtent l="0" t="0" r="0" b="0"/>
-            <wp:docPr id="4" name="Picture 4" descr="C:\Users\Jeff\AppData\Local\Temp\IMG_2260.JPG"/>
-            <wp:cNvGraphicFramePr>
-              <a:graphicFrameLocks xmlns:a="http://schemas.openxmlformats.org/drawingml/2006/main" noChangeAspect="1"/>
-            </wp:cNvGraphicFramePr>
-            <a:graphic xmlns:a="http://schemas.openxmlformats.org/drawingml/2006/main">
-              <a:graphicData uri="http://schemas.openxmlformats.org/drawingml/2006/picture">
-                <pic:pic xmlns:pic="http://schemas.openxmlformats.org/drawingml/2006/picture">
-                  <pic:nvPicPr>
-                    <pic:cNvPr id="0" name="Picture 4" descr="C:\Users\Jeff\AppData\Local\Temp\IMG_2260.JPG"/>
                     <pic:cNvPicPr>
                       <a:picLocks noChangeAspect="1" noChangeArrowheads="1"/>
                     </pic:cNvPicPr>
@@ -1674,13 +1726,13 @@
         <w:rPr>
           <w:noProof/>
         </w:rPr>
-        <w:t>9</w:t>
+        <w:t>12</w:t>
       </w:r>
       <w:r>
         <w:fldChar w:fldCharType="end"/>
       </w:r>
       <w:r>
-        <w:t>: For Lab 3, playable character, object, and background displaying on the screen</w:t>
+        <w:t>: For Lab 1, LED glowing when the start button is pressed</w:t>
       </w:r>
     </w:p>
     <w:p>
@@ -1693,10 +1745,10 @@
         </w:rPr>
         <w:lastRenderedPageBreak/>
         <w:drawing>
-          <wp:inline distT="0" distB="0" distL="0" distR="0" wp14:anchorId="21FF38C3" wp14:editId="57315F37">
+          <wp:inline distT="0" distB="0" distL="0" distR="0" wp14:anchorId="5C2E7B32" wp14:editId="7E3925DF">
             <wp:extent cx="5943600" cy="4460353"/>
             <wp:effectExtent l="0" t="0" r="0" b="0"/>
-            <wp:docPr id="5" name="Picture 5" descr="C:\Users\Jeff\AppData\Local\Temp\IMG_2269.JPG"/>
+            <wp:docPr id="3" name="Picture 3" descr="C:\Users\Jeff\AppData\Local\Temp\IMG_2262.JPG"/>
             <wp:cNvGraphicFramePr>
               <a:graphicFrameLocks xmlns:a="http://schemas.openxmlformats.org/drawingml/2006/main" noChangeAspect="1"/>
             </wp:cNvGraphicFramePr>
@@ -1704,7 +1756,7 @@
               <a:graphicData uri="http://schemas.openxmlformats.org/drawingml/2006/picture">
                 <pic:pic xmlns:pic="http://schemas.openxmlformats.org/drawingml/2006/picture">
                   <pic:nvPicPr>
-                    <pic:cNvPr id="0" name="Picture 5" descr="C:\Users\Jeff\AppData\Local\Temp\IMG_2269.JPG"/>
+                    <pic:cNvPr id="0" name="Picture 3" descr="C:\Users\Jeff\AppData\Local\Temp\IMG_2262.JPG"/>
                     <pic:cNvPicPr>
                       <a:picLocks noChangeAspect="1" noChangeArrowheads="1"/>
                     </pic:cNvPicPr>
@@ -1763,13 +1815,13 @@
         <w:rPr>
           <w:noProof/>
         </w:rPr>
-        <w:t>10</w:t>
+        <w:t>13</w:t>
       </w:r>
       <w:r>
         <w:fldChar w:fldCharType="end"/>
       </w:r>
       <w:r>
-        <w:t>: For Lab 4, glowing LED pattern using for-loop</w:t>
+        <w:t>: For Lab 2, all eight colors displaying on the monitor</w:t>
       </w:r>
     </w:p>
     <w:p>
@@ -1782,10 +1834,10 @@
         </w:rPr>
         <w:lastRenderedPageBreak/>
         <w:drawing>
-          <wp:inline distT="0" distB="0" distL="0" distR="0" wp14:anchorId="1C1E9AAC" wp14:editId="5D207C38">
+          <wp:inline distT="0" distB="0" distL="0" distR="0" wp14:anchorId="716ECDC0" wp14:editId="42D834C3">
             <wp:extent cx="5943600" cy="4460353"/>
             <wp:effectExtent l="0" t="0" r="0" b="0"/>
-            <wp:docPr id="6" name="Picture 6" descr="C:\Users\Jeff\AppData\Local\Temp\IMG_2268.JPG"/>
+            <wp:docPr id="4" name="Picture 4" descr="C:\Users\Jeff\AppData\Local\Temp\IMG_2260.JPG"/>
             <wp:cNvGraphicFramePr>
               <a:graphicFrameLocks xmlns:a="http://schemas.openxmlformats.org/drawingml/2006/main" noChangeAspect="1"/>
             </wp:cNvGraphicFramePr>
@@ -1793,7 +1845,7 @@
               <a:graphicData uri="http://schemas.openxmlformats.org/drawingml/2006/picture">
                 <pic:pic xmlns:pic="http://schemas.openxmlformats.org/drawingml/2006/picture">
                   <pic:nvPicPr>
-                    <pic:cNvPr id="0" name="Picture 6" descr="C:\Users\Jeff\AppData\Local\Temp\IMG_2268.JPG"/>
+                    <pic:cNvPr id="0" name="Picture 4" descr="C:\Users\Jeff\AppData\Local\Temp\IMG_2260.JPG"/>
                     <pic:cNvPicPr>
                       <a:picLocks noChangeAspect="1" noChangeArrowheads="1"/>
                     </pic:cNvPicPr>
@@ -1852,19 +1904,13 @@
         <w:rPr>
           <w:noProof/>
         </w:rPr>
-        <w:t>11</w:t>
+        <w:t>14</w:t>
       </w:r>
       <w:r>
         <w:fldChar w:fldCharType="end"/>
       </w:r>
       <w:r>
-        <w:t xml:space="preserve">: For Lab 4, displaying the </w:t>
-      </w:r>
-      <w:r>
-        <w:t>LED-flashing</w:t>
-      </w:r>
-      <w:r>
-        <w:t xml:space="preserve"> pattern using the timer</w:t>
+        <w:t>: For Lab 3, playable character, object, and background displaying on the screen</w:t>
       </w:r>
     </w:p>
     <w:p>
@@ -1877,10 +1923,10 @@
         </w:rPr>
         <w:lastRenderedPageBreak/>
         <w:drawing>
-          <wp:inline distT="0" distB="0" distL="0" distR="0" wp14:anchorId="424A51FA" wp14:editId="3837B14C">
+          <wp:inline distT="0" distB="0" distL="0" distR="0" wp14:anchorId="7B6CF9F9" wp14:editId="1EBEBD32">
             <wp:extent cx="5943600" cy="4460353"/>
             <wp:effectExtent l="0" t="0" r="0" b="0"/>
-            <wp:docPr id="8" name="Picture 8" descr="C:\Users\Jeff\AppData\Local\Temp\IMG_2271.JPG"/>
+            <wp:docPr id="5" name="Picture 5" descr="C:\Users\Jeff\AppData\Local\Temp\IMG_2269.JPG"/>
             <wp:cNvGraphicFramePr>
               <a:graphicFrameLocks xmlns:a="http://schemas.openxmlformats.org/drawingml/2006/main" noChangeAspect="1"/>
             </wp:cNvGraphicFramePr>
@@ -1888,7 +1934,7 @@
               <a:graphicData uri="http://schemas.openxmlformats.org/drawingml/2006/picture">
                 <pic:pic xmlns:pic="http://schemas.openxmlformats.org/drawingml/2006/picture">
                   <pic:nvPicPr>
-                    <pic:cNvPr id="0" name="Picture 7" descr="C:\Users\Jeff\AppData\Local\Temp\IMG_2271.JPG"/>
+                    <pic:cNvPr id="0" name="Picture 5" descr="C:\Users\Jeff\AppData\Local\Temp\IMG_2269.JPG"/>
                     <pic:cNvPicPr>
                       <a:picLocks noChangeAspect="1" noChangeArrowheads="1"/>
                     </pic:cNvPicPr>
@@ -1947,7 +1993,191 @@
         <w:rPr>
           <w:noProof/>
         </w:rPr>
-        <w:t>12</w:t>
+        <w:t>15</w:t>
+      </w:r>
+      <w:r>
+        <w:fldChar w:fldCharType="end"/>
+      </w:r>
+      <w:r>
+        <w:t>: For Lab 4, glowing LED pattern using for-loop</w:t>
+      </w:r>
+    </w:p>
+    <w:p>
+      <w:pPr>
+        <w:keepNext/>
+      </w:pPr>
+      <w:r>
+        <w:rPr>
+          <w:noProof/>
+        </w:rPr>
+        <w:lastRenderedPageBreak/>
+        <w:drawing>
+          <wp:inline distT="0" distB="0" distL="0" distR="0" wp14:anchorId="166CE4D5" wp14:editId="6A9385A9">
+            <wp:extent cx="5943600" cy="4460353"/>
+            <wp:effectExtent l="0" t="0" r="0" b="0"/>
+            <wp:docPr id="6" name="Picture 6" descr="C:\Users\Jeff\AppData\Local\Temp\IMG_2268.JPG"/>
+            <wp:cNvGraphicFramePr>
+              <a:graphicFrameLocks xmlns:a="http://schemas.openxmlformats.org/drawingml/2006/main" noChangeAspect="1"/>
+            </wp:cNvGraphicFramePr>
+            <a:graphic xmlns:a="http://schemas.openxmlformats.org/drawingml/2006/main">
+              <a:graphicData uri="http://schemas.openxmlformats.org/drawingml/2006/picture">
+                <pic:pic xmlns:pic="http://schemas.openxmlformats.org/drawingml/2006/picture">
+                  <pic:nvPicPr>
+                    <pic:cNvPr id="0" name="Picture 6" descr="C:\Users\Jeff\AppData\Local\Temp\IMG_2268.JPG"/>
+                    <pic:cNvPicPr>
+                      <a:picLocks noChangeAspect="1" noChangeArrowheads="1"/>
+                    </pic:cNvPicPr>
+                  </pic:nvPicPr>
+                  <pic:blipFill>
+                    <a:blip r:embed="rId23" cstate="print">
+                      <a:extLst>
+                        <a:ext uri="{28A0092B-C50C-407E-A947-70E740481C1C}">
+                          <a14:useLocalDpi xmlns:a14="http://schemas.microsoft.com/office/drawing/2010/main" val="0"/>
+                        </a:ext>
+                      </a:extLst>
+                    </a:blip>
+                    <a:srcRect/>
+                    <a:stretch>
+                      <a:fillRect/>
+                    </a:stretch>
+                  </pic:blipFill>
+                  <pic:spPr bwMode="auto">
+                    <a:xfrm>
+                      <a:off x="0" y="0"/>
+                      <a:ext cx="5943600" cy="4460353"/>
+                    </a:xfrm>
+                    <a:prstGeom prst="rect">
+                      <a:avLst/>
+                    </a:prstGeom>
+                    <a:noFill/>
+                    <a:ln>
+                      <a:noFill/>
+                    </a:ln>
+                  </pic:spPr>
+                </pic:pic>
+              </a:graphicData>
+            </a:graphic>
+          </wp:inline>
+        </w:drawing>
+      </w:r>
+    </w:p>
+    <w:p>
+      <w:pPr>
+        <w:pStyle w:val="Caption"/>
+        <w:jc w:val="center"/>
+      </w:pPr>
+      <w:r>
+        <w:t xml:space="preserve">Figure </w:t>
+      </w:r>
+      <w:r>
+        <w:fldChar w:fldCharType="begin"/>
+      </w:r>
+      <w:r>
+        <w:instrText xml:space="preserve"> SEQ Figure \* ARABIC </w:instrText>
+      </w:r>
+      <w:r>
+        <w:fldChar w:fldCharType="separate"/>
+      </w:r>
+      <w:r>
+        <w:rPr>
+          <w:noProof/>
+        </w:rPr>
+        <w:t>16</w:t>
+      </w:r>
+      <w:r>
+        <w:fldChar w:fldCharType="end"/>
+      </w:r>
+      <w:r>
+        <w:t xml:space="preserve">: For Lab 4, displaying the </w:t>
+      </w:r>
+      <w:r>
+        <w:t>LED-flashing</w:t>
+      </w:r>
+      <w:r>
+        <w:t xml:space="preserve"> pattern using the timer</w:t>
+      </w:r>
+    </w:p>
+    <w:p>
+      <w:pPr>
+        <w:keepNext/>
+      </w:pPr>
+      <w:r>
+        <w:rPr>
+          <w:noProof/>
+        </w:rPr>
+        <w:lastRenderedPageBreak/>
+        <w:drawing>
+          <wp:inline distT="0" distB="0" distL="0" distR="0" wp14:anchorId="387B8CC5" wp14:editId="76D43C60">
+            <wp:extent cx="5943600" cy="4460353"/>
+            <wp:effectExtent l="0" t="0" r="0" b="0"/>
+            <wp:docPr id="8" name="Picture 8" descr="C:\Users\Jeff\AppData\Local\Temp\IMG_2271.JPG"/>
+            <wp:cNvGraphicFramePr>
+              <a:graphicFrameLocks xmlns:a="http://schemas.openxmlformats.org/drawingml/2006/main" noChangeAspect="1"/>
+            </wp:cNvGraphicFramePr>
+            <a:graphic xmlns:a="http://schemas.openxmlformats.org/drawingml/2006/main">
+              <a:graphicData uri="http://schemas.openxmlformats.org/drawingml/2006/picture">
+                <pic:pic xmlns:pic="http://schemas.openxmlformats.org/drawingml/2006/picture">
+                  <pic:nvPicPr>
+                    <pic:cNvPr id="0" name="Picture 7" descr="C:\Users\Jeff\AppData\Local\Temp\IMG_2271.JPG"/>
+                    <pic:cNvPicPr>
+                      <a:picLocks noChangeAspect="1" noChangeArrowheads="1"/>
+                    </pic:cNvPicPr>
+                  </pic:nvPicPr>
+                  <pic:blipFill>
+                    <a:blip r:embed="rId24" cstate="print">
+                      <a:extLst>
+                        <a:ext uri="{28A0092B-C50C-407E-A947-70E740481C1C}">
+                          <a14:useLocalDpi xmlns:a14="http://schemas.microsoft.com/office/drawing/2010/main" val="0"/>
+                        </a:ext>
+                      </a:extLst>
+                    </a:blip>
+                    <a:srcRect/>
+                    <a:stretch>
+                      <a:fillRect/>
+                    </a:stretch>
+                  </pic:blipFill>
+                  <pic:spPr bwMode="auto">
+                    <a:xfrm>
+                      <a:off x="0" y="0"/>
+                      <a:ext cx="5943600" cy="4460353"/>
+                    </a:xfrm>
+                    <a:prstGeom prst="rect">
+                      <a:avLst/>
+                    </a:prstGeom>
+                    <a:noFill/>
+                    <a:ln>
+                      <a:noFill/>
+                    </a:ln>
+                  </pic:spPr>
+                </pic:pic>
+              </a:graphicData>
+            </a:graphic>
+          </wp:inline>
+        </w:drawing>
+      </w:r>
+    </w:p>
+    <w:p>
+      <w:pPr>
+        <w:pStyle w:val="Caption"/>
+        <w:jc w:val="center"/>
+      </w:pPr>
+      <w:r>
+        <w:t xml:space="preserve">Figure </w:t>
+      </w:r>
+      <w:r>
+        <w:fldChar w:fldCharType="begin"/>
+      </w:r>
+      <w:r>
+        <w:instrText xml:space="preserve"> SEQ Figure \* ARABIC </w:instrText>
+      </w:r>
+      <w:r>
+        <w:fldChar w:fldCharType="separate"/>
+      </w:r>
+      <w:r>
+        <w:rPr>
+          <w:noProof/>
+        </w:rPr>
+        <w:t>17</w:t>
       </w:r>
       <w:r>
         <w:fldChar w:fldCharType="end"/>
@@ -1960,25 +2190,24 @@
       <w:pPr>
         <w:pStyle w:val="Heading1"/>
       </w:pPr>
-      <w:bookmarkStart w:id="4" w:name="_Toc435652588"/>
+      <w:bookmarkStart w:id="3" w:name="_Toc435660157"/>
       <w:r>
         <w:t>Conclusion</w:t>
       </w:r>
+      <w:bookmarkEnd w:id="3"/>
+    </w:p>
+    <w:p>
+      <w:r>
+        <w:t xml:space="preserve">As desired, we are not only able to see our sprites displayed on the screen, but are also able to interact with them with the NES controller. </w:t>
+      </w:r>
+      <w:r>
+        <w:t>Satisfied with the results, we are unsure</w:t>
+      </w:r>
+      <w:r>
+        <w:t xml:space="preserve"> if there is anything that we could do to improve the design.</w:t>
+      </w:r>
+      <w:bookmarkStart w:id="4" w:name="_GoBack"/>
       <w:bookmarkEnd w:id="4"/>
-    </w:p>
-    <w:p>
-      <w:r>
-        <w:t>(</w:t>
-      </w:r>
-      <w:r>
-        <w:t xml:space="preserve">Summarize project, </w:t>
-      </w:r>
-      <w:r>
-        <w:t>how we could have improved it</w:t>
-      </w:r>
-      <w:r>
-        <w:t>)</w:t>
-      </w:r>
     </w:p>
     <w:sectPr>
       <w:pgSz w:w="12240" w:h="15840"/>
@@ -2018,6 +2247,59 @@
 </file>
 
 <file path=word/footer1.xml><?xml version="1.0" encoding="utf-8"?>
+<w:ftr xmlns:wpc="http://schemas.microsoft.com/office/word/2010/wordprocessingCanvas" xmlns:mc="http://schemas.openxmlformats.org/markup-compatibility/2006" xmlns:o="urn:schemas-microsoft-com:office:office" xmlns:r="http://schemas.openxmlformats.org/officeDocument/2006/relationships" xmlns:m="http://schemas.openxmlformats.org/officeDocument/2006/math" xmlns:v="urn:schemas-microsoft-com:vml" xmlns:wp14="http://schemas.microsoft.com/office/word/2010/wordprocessingDrawing" xmlns:wp="http://schemas.openxmlformats.org/drawingml/2006/wordprocessingDrawing" xmlns:w10="urn:schemas-microsoft-com:office:word" xmlns:w="http://schemas.openxmlformats.org/wordprocessingml/2006/main" xmlns:w14="http://schemas.microsoft.com/office/word/2010/wordml" xmlns:wpg="http://schemas.microsoft.com/office/word/2010/wordprocessingGroup" xmlns:wpi="http://schemas.microsoft.com/office/word/2010/wordprocessingInk" xmlns:wne="http://schemas.microsoft.com/office/word/2006/wordml" xmlns:wps="http://schemas.microsoft.com/office/word/2010/wordprocessingShape" mc:Ignorable="w14 wp14">
+  <w:sdt>
+    <w:sdtPr>
+      <w:id w:val="1262258546"/>
+      <w:docPartObj>
+        <w:docPartGallery w:val="Page Numbers (Bottom of Page)"/>
+        <w:docPartUnique/>
+      </w:docPartObj>
+    </w:sdtPr>
+    <w:sdtEndPr>
+      <w:rPr>
+        <w:noProof/>
+      </w:rPr>
+    </w:sdtEndPr>
+    <w:sdtContent>
+      <w:p>
+        <w:pPr>
+          <w:pStyle w:val="Footer"/>
+          <w:jc w:val="center"/>
+        </w:pPr>
+        <w:r>
+          <w:fldChar w:fldCharType="begin"/>
+        </w:r>
+        <w:r>
+          <w:instrText xml:space="preserve"> PAGE   \* MERGEFORMAT </w:instrText>
+        </w:r>
+        <w:r>
+          <w:fldChar w:fldCharType="separate"/>
+        </w:r>
+        <w:r>
+          <w:rPr>
+            <w:noProof/>
+          </w:rPr>
+          <w:t>13</w:t>
+        </w:r>
+        <w:r>
+          <w:rPr>
+            <w:noProof/>
+          </w:rPr>
+          <w:fldChar w:fldCharType="end"/>
+        </w:r>
+      </w:p>
+    </w:sdtContent>
+  </w:sdt>
+  <w:p>
+    <w:pPr>
+      <w:pStyle w:val="Footer"/>
+    </w:pPr>
+  </w:p>
+</w:ftr>
+</file>
+
+<file path=word/footer2.xml><?xml version="1.0" encoding="utf-8"?>
 <w:ftr xmlns:wpc="http://schemas.microsoft.com/office/word/2010/wordprocessingCanvas" xmlns:mc="http://schemas.openxmlformats.org/markup-compatibility/2006" xmlns:o="urn:schemas-microsoft-com:office:office" xmlns:r="http://schemas.openxmlformats.org/officeDocument/2006/relationships" xmlns:m="http://schemas.openxmlformats.org/officeDocument/2006/math" xmlns:v="urn:schemas-microsoft-com:vml" xmlns:wp14="http://schemas.microsoft.com/office/word/2010/wordprocessingDrawing" xmlns:wp="http://schemas.openxmlformats.org/drawingml/2006/wordprocessingDrawing" xmlns:w10="urn:schemas-microsoft-com:office:word" xmlns:w="http://schemas.openxmlformats.org/wordprocessingml/2006/main" xmlns:w14="http://schemas.microsoft.com/office/word/2010/wordml" xmlns:wpg="http://schemas.microsoft.com/office/word/2010/wordprocessingGroup" xmlns:wpi="http://schemas.microsoft.com/office/word/2010/wordprocessingInk" xmlns:wne="http://schemas.microsoft.com/office/word/2006/wordml" xmlns:wps="http://schemas.microsoft.com/office/word/2010/wordprocessingShape" mc:Ignorable="w14 wp14">
   <w:sdt>
     <w:sdtPr>
@@ -2051,7 +2333,7 @@
           <w:rPr>
             <w:noProof/>
           </w:rPr>
-          <w:t>0</w:t>
+          <w:t>1</w:t>
         </w:r>
         <w:r>
           <w:rPr>
@@ -3846,7 +4128,7 @@
 </file>
 
 <file path=customXml/itemProps2.xml><?xml version="1.0" encoding="utf-8"?>
-<ds:datastoreItem xmlns:ds="http://schemas.openxmlformats.org/officeDocument/2006/customXml" ds:itemID="{0A5ECB7C-5254-4B0A-8E14-7415051A3229}">
+<ds:datastoreItem xmlns:ds="http://schemas.openxmlformats.org/officeDocument/2006/customXml" ds:itemID="{2E564943-2180-4870-9FC0-6F407D05D6B6}">
   <ds:schemaRefs>
     <ds:schemaRef ds:uri="http://schemas.openxmlformats.org/officeDocument/2006/bibliography"/>
   </ds:schemaRefs>

</xml_diff>